<commit_message>
got "some" Fluid dynamics working, but need to work on rendering
</commit_message>
<xml_diff>
--- a/Explosions.docx
+++ b/Explosions.docx
@@ -121,21 +121,7 @@
         <w:rPr>
           <w:rFonts w:hint="eastAsia"/>
         </w:rPr>
-        <w:t xml:space="preserve">if you heat up bamboo, air inside the segments expands, pressure builds up, with </w:t>
-      </w:r>
-      <w:proofErr w:type="spellStart"/>
-      <w:r>
-        <w:rPr>
-          <w:rFonts w:hint="eastAsia"/>
-        </w:rPr>
-        <w:t>no where</w:t>
-      </w:r>
-      <w:proofErr w:type="spellEnd"/>
-      <w:r>
-        <w:rPr>
-          <w:rFonts w:hint="eastAsia"/>
-        </w:rPr>
-        <w:t xml:space="preserve"> to go, it breaks the bamboo</w:t>
+        <w:t>if you heat up bamboo, air inside the segments expands, pressure builds up, with no where to go, it breaks the bamboo</w:t>
       </w:r>
     </w:p>
     <w:p>
@@ -246,21 +232,7 @@
         <w:rPr>
           <w:rFonts w:hint="eastAsia"/>
         </w:rPr>
-        <w:t xml:space="preserve"> space, applies overwhelming pressure anything caught in </w:t>
-      </w:r>
-      <w:proofErr w:type="spellStart"/>
-      <w:r>
-        <w:rPr>
-          <w:rFonts w:hint="eastAsia"/>
-        </w:rPr>
-        <w:t>it's</w:t>
-      </w:r>
-      <w:proofErr w:type="spellEnd"/>
-      <w:r>
-        <w:rPr>
-          <w:rFonts w:hint="eastAsia"/>
-        </w:rPr>
-        <w:t xml:space="preserve"> way</w:t>
+        <w:t xml:space="preserve"> space, applies overwhelming pressure anything caught in it's way</w:t>
       </w:r>
     </w:p>
     <w:p>
@@ -753,14 +725,6 @@
       <w:pPr>
         <w:spacing w:after="0" w:line="240" w:lineRule="auto"/>
       </w:pPr>
-    </w:p>
-    <w:p>
-      <w:pPr>
-        <w:spacing w:after="0" w:line="240" w:lineRule="auto"/>
-      </w:pPr>
-      <w:r>
-        <w:t>http://docs.oracle.com/javase/tutorial/uiswing/components/tabbedpane.html</w:t>
-      </w:r>
     </w:p>
     <w:p>
       <w:pPr>
@@ -923,15 +887,43 @@
         <w:spacing w:after="0" w:line="240" w:lineRule="auto"/>
       </w:pPr>
       <w:r>
-        <w:t>http://www.gamerendering.com/category/special-effects/page/2/</w:t>
-      </w:r>
-    </w:p>
-    <w:p>
-      <w:pPr>
-        <w:spacing w:after="0" w:line="240" w:lineRule="auto"/>
-      </w:pPr>
-      <w:r>
         <w:t>http://www.dgp.toronto.edu/people/stam/reality/Research/pdf/GDC03.pdf</w:t>
+      </w:r>
+    </w:p>
+    <w:p>
+      <w:pPr>
+        <w:spacing w:after="0" w:line="240" w:lineRule="auto"/>
+        <w:rPr>
+          <w:b/>
+        </w:rPr>
+      </w:pPr>
+    </w:p>
+    <w:p>
+      <w:pPr>
+        <w:spacing w:after="0" w:line="240" w:lineRule="auto"/>
+        <w:rPr>
+          <w:b/>
+        </w:rPr>
+      </w:pPr>
+      <w:r>
+        <w:rPr>
+          <w:b/>
+        </w:rPr>
+        <w:t>mathematics</w:t>
+      </w:r>
+      <w:r>
+        <w:rPr>
+          <w:b/>
+        </w:rPr>
+        <w:t xml:space="preserve"> explained</w:t>
+      </w:r>
+    </w:p>
+    <w:p>
+      <w:pPr>
+        <w:spacing w:after="0" w:line="240" w:lineRule="auto"/>
+      </w:pPr>
+      <w:r>
+        <w:t>http://www.dgp.toronto.edu/people/stam/reality/Research/pdf/ns.pdf</w:t>
       </w:r>
     </w:p>
     <w:p>
@@ -958,7 +950,7 @@
       </w:pPr>
       <w:r>
         <w:rPr>
-          <w:rFonts w:ascii="Verdana" w:hAnsi="Verdana" w:cs="Times New Roman" w:hint="eastAsia"/>
+          <w:rFonts w:ascii="Verdana" w:hAnsi="Verdana" w:cs="Times New Roman"/>
           <w:b/>
           <w:bCs/>
           <w:color w:val="000000"/>
@@ -966,11 +958,15 @@
           <w:sz w:val="19"/>
           <w:szCs w:val="19"/>
         </w:rPr>
-        <w:t xml:space="preserve">2. </w:t>
-      </w:r>
-      <w:r>
-        <w:rPr>
-          <w:rFonts w:ascii="Verdana" w:eastAsia="Times New Roman" w:hAnsi="Verdana" w:cs="Times New Roman"/>
+        <w:t>Explanation for Stam's paper</w:t>
+      </w:r>
+    </w:p>
+    <w:p>
+      <w:pPr>
+        <w:spacing w:after="0" w:line="240" w:lineRule="auto"/>
+        <w:outlineLvl w:val="0"/>
+        <w:rPr>
+          <w:rFonts w:ascii="Verdana" w:hAnsi="Verdana" w:cs="Times New Roman"/>
           <w:b/>
           <w:bCs/>
           <w:color w:val="000000"/>
@@ -978,11 +974,10 @@
           <w:sz w:val="19"/>
           <w:szCs w:val="19"/>
         </w:rPr>
-        <w:t>Chapter 38. Fast Fluid Dynamics Simulation on the GPU</w:t>
-      </w:r>
-      <w:r>
-        <w:rPr>
-          <w:rFonts w:ascii="Verdana" w:hAnsi="Verdana" w:cs="Times New Roman" w:hint="eastAsia"/>
+      </w:pPr>
+      <w:r>
+        <w:rPr>
+          <w:rFonts w:ascii="Verdana" w:eastAsia="Times New Roman" w:hAnsi="Verdana" w:cs="Times New Roman"/>
           <w:b/>
           <w:bCs/>
           <w:color w:val="000000"/>
@@ -990,23 +985,25 @@
           <w:sz w:val="19"/>
           <w:szCs w:val="19"/>
         </w:rPr>
-        <w:t xml:space="preserve"> (to explain some of the math)</w:t>
-      </w:r>
-    </w:p>
-    <w:p>
-      <w:pPr>
-        <w:spacing w:after="0" w:line="240" w:lineRule="auto"/>
-        <w:outlineLvl w:val="0"/>
-        <w:rPr>
-          <w:rFonts w:ascii="Verdana" w:hAnsi="Verdana" w:cs="Times New Roman"/>
+        <w:t>Chapter 38. Fast Fluid Dynamics Simulation on the GPU</w:t>
+      </w:r>
+      <w:r>
+        <w:rPr>
+          <w:rFonts w:ascii="Verdana" w:hAnsi="Verdana" w:cs="Times New Roman" w:hint="eastAsia"/>
+          <w:b/>
           <w:bCs/>
           <w:color w:val="000000"/>
           <w:kern w:val="36"/>
           <w:sz w:val="19"/>
           <w:szCs w:val="19"/>
         </w:rPr>
-      </w:pPr>
-      <w:r>
+        <w:t xml:space="preserve"> (to explain some of the math)</w:t>
+      </w:r>
+    </w:p>
+    <w:p>
+      <w:pPr>
+        <w:spacing w:after="0" w:line="240" w:lineRule="auto"/>
+        <w:outlineLvl w:val="0"/>
         <w:rPr>
           <w:rFonts w:ascii="Verdana" w:hAnsi="Verdana" w:cs="Times New Roman"/>
           <w:bCs/>
@@ -1015,34 +1012,25 @@
           <w:sz w:val="19"/>
           <w:szCs w:val="19"/>
         </w:rPr>
-        <w:t>http://http.developer.nvidia.com/GPUGems/gpugems_ch38.html</w:t>
-      </w:r>
-    </w:p>
-    <w:p>
-      <w:pPr>
-        <w:spacing w:after="0" w:line="240" w:lineRule="auto"/>
-        <w:outlineLvl w:val="0"/>
+      </w:pPr>
+      <w:r>
         <w:rPr>
           <w:rFonts w:ascii="Verdana" w:hAnsi="Verdana" w:cs="Times New Roman"/>
-          <w:b/>
           <w:bCs/>
           <w:color w:val="000000"/>
           <w:kern w:val="36"/>
           <w:sz w:val="19"/>
           <w:szCs w:val="19"/>
         </w:rPr>
-      </w:pPr>
-    </w:p>
-    <w:p>
-      <w:pPr>
-        <w:spacing w:after="0" w:line="240" w:lineRule="auto"/>
-        <w:rPr>
-          <w:b/>
-        </w:rPr>
-      </w:pPr>
-      <w:r>
-        <w:rPr>
-          <w:rFonts w:ascii="Verdana" w:hAnsi="Verdana" w:cs="Times New Roman" w:hint="eastAsia"/>
+        <w:t>http://http.developer.nvidia.com/GPUGems/gpugems_ch38.html</w:t>
+      </w:r>
+    </w:p>
+    <w:p>
+      <w:pPr>
+        <w:spacing w:after="0" w:line="240" w:lineRule="auto"/>
+        <w:outlineLvl w:val="0"/>
+        <w:rPr>
+          <w:rFonts w:ascii="Verdana" w:hAnsi="Verdana" w:cs="Times New Roman"/>
           <w:b/>
           <w:bCs/>
           <w:color w:val="000000"/>
@@ -1050,8 +1038,15 @@
           <w:sz w:val="19"/>
           <w:szCs w:val="19"/>
         </w:rPr>
-        <w:t>Interacting with Smoke and Fire in Real Time</w:t>
-      </w:r>
+      </w:pPr>
+    </w:p>
+    <w:p>
+      <w:pPr>
+        <w:spacing w:after="0" w:line="240" w:lineRule="auto"/>
+        <w:rPr>
+          <w:b/>
+        </w:rPr>
+      </w:pPr>
       <w:r>
         <w:rPr>
           <w:rFonts w:ascii="Verdana" w:hAnsi="Verdana" w:cs="Times New Roman" w:hint="eastAsia"/>
@@ -1062,38 +1057,11 @@
           <w:sz w:val="19"/>
           <w:szCs w:val="19"/>
         </w:rPr>
-        <w:t xml:space="preserve"> </w:t>
-      </w:r>
-      <w:r>
-        <w:rPr>
-          <w:rFonts w:hint="eastAsia"/>
-          <w:b/>
-        </w:rPr>
-        <w:t xml:space="preserve"> (provides explanation for </w:t>
-      </w:r>
-      <w:proofErr w:type="spellStart"/>
-      <w:r>
-        <w:rPr>
-          <w:rFonts w:hint="eastAsia"/>
-          <w:b/>
-        </w:rPr>
-        <w:t>Stam's</w:t>
-      </w:r>
-      <w:proofErr w:type="spellEnd"/>
-      <w:r>
-        <w:rPr>
-          <w:rFonts w:hint="eastAsia"/>
-          <w:b/>
-        </w:rPr>
-        <w:t xml:space="preserve"> Advection)</w:t>
-      </w:r>
-    </w:p>
-    <w:p>
-      <w:pPr>
-        <w:spacing w:after="0" w:line="240" w:lineRule="auto"/>
-        <w:outlineLvl w:val="0"/>
-        <w:rPr>
-          <w:rFonts w:ascii="Verdana" w:hAnsi="Verdana" w:cs="Times New Roman"/>
+        <w:t>Interacting with Smoke and Fire in Real Time</w:t>
+      </w:r>
+      <w:r>
+        <w:rPr>
+          <w:rFonts w:ascii="Verdana" w:hAnsi="Verdana" w:cs="Times New Roman" w:hint="eastAsia"/>
           <w:b/>
           <w:bCs/>
           <w:color w:val="000000"/>
@@ -1101,32 +1069,55 @@
           <w:sz w:val="19"/>
           <w:szCs w:val="19"/>
         </w:rPr>
-      </w:pPr>
-      <w:r>
+        <w:t xml:space="preserve"> </w:t>
+      </w:r>
+      <w:r>
+        <w:rPr>
+          <w:rFonts w:hint="eastAsia"/>
+          <w:b/>
+        </w:rPr>
+        <w:t xml:space="preserve"> (provides explanation for Stam's Advection)</w:t>
+      </w:r>
+    </w:p>
+    <w:p>
+      <w:pPr>
+        <w:spacing w:after="0" w:line="240" w:lineRule="auto"/>
+        <w:outlineLvl w:val="0"/>
         <w:rPr>
           <w:rFonts w:ascii="Verdana" w:hAnsi="Verdana" w:cs="Times New Roman"/>
+          <w:b/>
           <w:bCs/>
           <w:color w:val="000000"/>
           <w:kern w:val="36"/>
           <w:sz w:val="19"/>
           <w:szCs w:val="19"/>
         </w:rPr>
-        <w:t>http://www.dgp.toronto.edu/people/stam/reality/Research/pdf/SmokeAndFire.pdf</w:t>
-      </w:r>
-    </w:p>
-    <w:p>
-      <w:pPr>
-        <w:spacing w:after="0" w:line="240" w:lineRule="auto"/>
-        <w:outlineLvl w:val="0"/>
+      </w:pPr>
+      <w:r>
         <w:rPr>
           <w:rFonts w:ascii="Verdana" w:hAnsi="Verdana" w:cs="Times New Roman"/>
-          <w:b/>
           <w:bCs/>
           <w:color w:val="000000"/>
           <w:kern w:val="36"/>
           <w:sz w:val="19"/>
           <w:szCs w:val="19"/>
         </w:rPr>
+        <w:t>http://www.dgp.toronto.edu/people/stam/reality/Research/pdf/SmokeAndFire.pdf</w:t>
+      </w:r>
+    </w:p>
+    <w:p>
+      <w:pPr>
+        <w:spacing w:after="0" w:line="240" w:lineRule="auto"/>
+        <w:outlineLvl w:val="0"/>
+        <w:rPr>
+          <w:rFonts w:ascii="Verdana" w:hAnsi="Verdana" w:cs="Times New Roman"/>
+          <w:b/>
+          <w:bCs/>
+          <w:color w:val="000000"/>
+          <w:kern w:val="36"/>
+          <w:sz w:val="19"/>
+          <w:szCs w:val="19"/>
+        </w:rPr>
       </w:pPr>
     </w:p>
     <w:p>
@@ -1162,23 +1153,7 @@
           <w:rFonts w:hint="eastAsia"/>
           <w:b/>
         </w:rPr>
-        <w:t xml:space="preserve"> </w:t>
-      </w:r>
-      <w:proofErr w:type="spellStart"/>
-      <w:r>
-        <w:rPr>
-          <w:rFonts w:hint="eastAsia"/>
-          <w:b/>
-        </w:rPr>
-        <w:t>Stam's</w:t>
-      </w:r>
-      <w:proofErr w:type="spellEnd"/>
-      <w:r>
-        <w:rPr>
-          <w:rFonts w:hint="eastAsia"/>
-          <w:b/>
-        </w:rPr>
-        <w:t xml:space="preserve"> Advection)</w:t>
+        <w:t xml:space="preserve"> Stam's Advection)</w:t>
       </w:r>
     </w:p>
     <w:p>
@@ -1200,6 +1175,33 @@
     <w:p>
       <w:pPr>
         <w:spacing w:after="0" w:line="240" w:lineRule="auto"/>
+      </w:pPr>
+      <w:r>
+        <w:rPr>
+          <w:b/>
+        </w:rPr>
+        <w:t>More explanations in online PPT form</w:t>
+      </w:r>
+    </w:p>
+    <w:p>
+      <w:pPr>
+        <w:spacing w:after="0" w:line="240" w:lineRule="auto"/>
+      </w:pPr>
+      <w:r>
+        <w:t>http://www.dgp.toronto.edu/people/stam/reality/Talks/FluidsTalk/FluidsTalk_files/v3_document.htm</w:t>
+      </w:r>
+    </w:p>
+    <w:p>
+      <w:pPr>
+        <w:spacing w:after="0" w:line="240" w:lineRule="auto"/>
+        <w:rPr>
+          <w:b/>
+        </w:rPr>
+      </w:pPr>
+    </w:p>
+    <w:p>
+      <w:pPr>
+        <w:spacing w:after="0" w:line="240" w:lineRule="auto"/>
         <w:rPr>
           <w:b/>
         </w:rPr>
@@ -1262,6 +1264,7 @@
         <w:spacing w:after="0" w:line="240" w:lineRule="auto"/>
       </w:pPr>
       <w:r>
+        <w:lastRenderedPageBreak/>
         <w:t>http://developer.download.nvidia.com/presentations/2007/gdc/RealTimeFluids.pdf</w:t>
       </w:r>
     </w:p>
@@ -1323,7 +1326,6 @@
           <w:rFonts w:hint="eastAsia"/>
           <w:b/>
         </w:rPr>
-        <w:lastRenderedPageBreak/>
         <w:t>Fluid Simulation for Video Games</w:t>
       </w:r>
       <w:r>
@@ -1453,33 +1455,31 @@
           <w:szCs w:val="17"/>
           <w:shd w:val="clear" w:color="auto" w:fill="FFFFFF"/>
         </w:rPr>
-        <w:t xml:space="preserve">Fluid Dynamics and the </w:t>
-      </w:r>
-      <w:proofErr w:type="spellStart"/>
-      <w:r>
+        <w:t>Fluid Dynamics and the Navier-Stokes Equation</w:t>
+      </w:r>
+    </w:p>
+    <w:p>
+      <w:pPr>
+        <w:spacing w:after="0" w:line="240" w:lineRule="auto"/>
         <w:rPr>
           <w:rStyle w:val="apple-converted-space"/>
-          <w:rFonts w:ascii="Arial" w:hAnsi="Arial" w:cs="Arial" w:hint="eastAsia"/>
-          <w:b/>
+          <w:rFonts w:ascii="Arial" w:hAnsi="Arial" w:cs="Arial"/>
           <w:color w:val="000000"/>
           <w:sz w:val="17"/>
           <w:szCs w:val="17"/>
           <w:shd w:val="clear" w:color="auto" w:fill="FFFFFF"/>
         </w:rPr>
-        <w:t>Navier</w:t>
-      </w:r>
-      <w:proofErr w:type="spellEnd"/>
+      </w:pPr>
       <w:r>
         <w:rPr>
           <w:rStyle w:val="apple-converted-space"/>
-          <w:rFonts w:ascii="Arial" w:hAnsi="Arial" w:cs="Arial" w:hint="eastAsia"/>
-          <w:b/>
+          <w:rFonts w:ascii="Arial" w:hAnsi="Arial" w:cs="Arial"/>
           <w:color w:val="000000"/>
           <w:sz w:val="17"/>
           <w:szCs w:val="17"/>
           <w:shd w:val="clear" w:color="auto" w:fill="FFFFFF"/>
         </w:rPr>
-        <w:t>-Stokes Equation</w:t>
+        <w:t>http://www.cs.umd.edu/~mount/Indep/Steven_Dobek/dobek-stable-fluid-final-2012.pdf</w:t>
       </w:r>
     </w:p>
     <w:p>
@@ -1494,7 +1494,10 @@
           <w:shd w:val="clear" w:color="auto" w:fill="FFFFFF"/>
         </w:rPr>
       </w:pPr>
-      <w:r>
+    </w:p>
+    <w:p>
+      <w:pPr>
+        <w:spacing w:after="0" w:line="240" w:lineRule="auto"/>
         <w:rPr>
           <w:rStyle w:val="apple-converted-space"/>
           <w:rFonts w:ascii="Arial" w:hAnsi="Arial" w:cs="Arial"/>
@@ -1503,12 +1506,8 @@
           <w:szCs w:val="17"/>
           <w:shd w:val="clear" w:color="auto" w:fill="FFFFFF"/>
         </w:rPr>
-        <w:t>http://www.cs.umd.edu/~mount/Indep/Steven_Dobek/dobek-stable-fluid-final-2012.pdf</w:t>
-      </w:r>
-    </w:p>
-    <w:p>
-      <w:pPr>
-        <w:spacing w:after="0" w:line="240" w:lineRule="auto"/>
+      </w:pPr>
+      <w:r>
         <w:rPr>
           <w:rStyle w:val="apple-converted-space"/>
           <w:rFonts w:ascii="Arial" w:hAnsi="Arial" w:cs="Arial"/>
@@ -1517,52 +1516,17 @@
           <w:szCs w:val="17"/>
           <w:shd w:val="clear" w:color="auto" w:fill="FFFFFF"/>
         </w:rPr>
-      </w:pPr>
-    </w:p>
-    <w:p>
-      <w:pPr>
-        <w:spacing w:after="0" w:line="240" w:lineRule="auto"/>
-        <w:rPr>
-          <w:rStyle w:val="apple-converted-space"/>
+        <w:t xml:space="preserve">1. </w:t>
+      </w:r>
+      <w:r>
+        <w:rPr>
           <w:rFonts w:ascii="Arial" w:hAnsi="Arial" w:cs="Arial"/>
           <w:color w:val="000000"/>
           <w:sz w:val="17"/>
           <w:szCs w:val="17"/>
           <w:shd w:val="clear" w:color="auto" w:fill="FFFFFF"/>
         </w:rPr>
-      </w:pPr>
-      <w:r>
-        <w:rPr>
-          <w:rStyle w:val="apple-converted-space"/>
-          <w:rFonts w:ascii="Arial" w:hAnsi="Arial" w:cs="Arial"/>
-          <w:color w:val="000000"/>
-          <w:sz w:val="17"/>
-          <w:szCs w:val="17"/>
-          <w:shd w:val="clear" w:color="auto" w:fill="FFFFFF"/>
-        </w:rPr>
-        <w:t xml:space="preserve">1. </w:t>
-      </w:r>
-      <w:proofErr w:type="spellStart"/>
-      <w:r>
-        <w:rPr>
-          <w:rFonts w:ascii="Arial" w:hAnsi="Arial" w:cs="Arial"/>
-          <w:color w:val="000000"/>
-          <w:sz w:val="17"/>
-          <w:szCs w:val="17"/>
-          <w:shd w:val="clear" w:color="auto" w:fill="FFFFFF"/>
-        </w:rPr>
-        <w:t>Eulerian</w:t>
-      </w:r>
-      <w:proofErr w:type="spellEnd"/>
-      <w:r>
-        <w:rPr>
-          <w:rFonts w:ascii="Arial" w:hAnsi="Arial" w:cs="Arial"/>
-          <w:color w:val="000000"/>
-          <w:sz w:val="17"/>
-          <w:szCs w:val="17"/>
-          <w:shd w:val="clear" w:color="auto" w:fill="FFFFFF"/>
-        </w:rPr>
-        <w:t xml:space="preserve"> grid-based methods,</w:t>
+        <w:t>Eulerian grid-based methods,</w:t>
       </w:r>
       <w:r>
         <w:rPr>
@@ -1644,29 +1608,7 @@
           <w:szCs w:val="17"/>
           <w:shd w:val="clear" w:color="auto" w:fill="FFFFFF"/>
         </w:rPr>
-        <w:t xml:space="preserve">3. </w:t>
-      </w:r>
-      <w:proofErr w:type="spellStart"/>
-      <w:r>
-        <w:rPr>
-          <w:rFonts w:ascii="Arial" w:hAnsi="Arial" w:cs="Arial"/>
-          <w:color w:val="000000"/>
-          <w:sz w:val="17"/>
-          <w:szCs w:val="17"/>
-          <w:shd w:val="clear" w:color="auto" w:fill="FFFFFF"/>
-        </w:rPr>
-        <w:t>vorticity</w:t>
-      </w:r>
-      <w:proofErr w:type="spellEnd"/>
-      <w:r>
-        <w:rPr>
-          <w:rFonts w:ascii="Arial" w:hAnsi="Arial" w:cs="Arial"/>
-          <w:color w:val="000000"/>
-          <w:sz w:val="17"/>
-          <w:szCs w:val="17"/>
-          <w:shd w:val="clear" w:color="auto" w:fill="FFFFFF"/>
-        </w:rPr>
-        <w:t>-based methods</w:t>
+        <w:t>3. vorticity-based methods</w:t>
       </w:r>
     </w:p>
     <w:p>
@@ -1702,6 +1644,489 @@
     </w:p>
     <w:p>
       <w:pPr>
+        <w:spacing w:after="0" w:line="240" w:lineRule="auto"/>
+      </w:pPr>
+      <w:r>
+        <w:t>1. we assume temperature</w:t>
+      </w:r>
+    </w:p>
+    <w:p>
+      <w:pPr>
+        <w:spacing w:after="0" w:line="240" w:lineRule="auto"/>
+      </w:pPr>
+    </w:p>
+    <w:p>
+      <w:pPr>
+        <w:spacing w:after="0" w:line="240" w:lineRule="auto"/>
+      </w:pPr>
+    </w:p>
+    <w:p>
+      <w:pPr>
+        <w:spacing w:after="0" w:line="240" w:lineRule="auto"/>
+      </w:pPr>
+    </w:p>
+    <w:p>
+      <w:pPr>
+        <w:spacing w:after="0" w:line="240" w:lineRule="auto"/>
+      </w:pPr>
+    </w:p>
+    <w:p>
+      <w:pPr>
+        <w:spacing w:after="0" w:line="240" w:lineRule="auto"/>
+      </w:pPr>
+    </w:p>
+    <w:p>
+      <w:pPr>
+        <w:spacing w:after="0" w:line="240" w:lineRule="auto"/>
+      </w:pPr>
+    </w:p>
+    <w:p>
+      <w:pPr>
+        <w:spacing w:after="0" w:line="240" w:lineRule="auto"/>
+      </w:pPr>
+    </w:p>
+    <w:p>
+      <w:pPr>
+        <w:spacing w:after="0" w:line="240" w:lineRule="auto"/>
+      </w:pPr>
+    </w:p>
+    <w:p>
+      <w:pPr>
+        <w:spacing w:after="0" w:line="240" w:lineRule="auto"/>
+      </w:pPr>
+    </w:p>
+    <w:p>
+      <w:pPr>
+        <w:spacing w:after="0" w:line="240" w:lineRule="auto"/>
+      </w:pPr>
+    </w:p>
+    <w:p>
+      <w:pPr>
+        <w:spacing w:after="0" w:line="240" w:lineRule="auto"/>
+      </w:pPr>
+    </w:p>
+    <w:p>
+      <w:pPr>
+        <w:spacing w:after="0" w:line="240" w:lineRule="auto"/>
+      </w:pPr>
+    </w:p>
+    <w:p>
+      <w:pPr>
+        <w:spacing w:after="0" w:line="240" w:lineRule="auto"/>
+      </w:pPr>
+    </w:p>
+    <w:p>
+      <w:pPr>
+        <w:spacing w:after="0" w:line="240" w:lineRule="auto"/>
+      </w:pPr>
+    </w:p>
+    <w:p>
+      <w:pPr>
+        <w:spacing w:after="0" w:line="240" w:lineRule="auto"/>
+      </w:pPr>
+    </w:p>
+    <w:p>
+      <w:pPr>
+        <w:spacing w:after="0" w:line="240" w:lineRule="auto"/>
+      </w:pPr>
+    </w:p>
+    <w:p>
+      <w:pPr>
+        <w:spacing w:after="0" w:line="240" w:lineRule="auto"/>
+      </w:pPr>
+    </w:p>
+    <w:p>
+      <w:pPr>
+        <w:spacing w:after="0" w:line="240" w:lineRule="auto"/>
+      </w:pPr>
+    </w:p>
+    <w:p>
+      <w:pPr>
+        <w:spacing w:after="0" w:line="240" w:lineRule="auto"/>
+      </w:pPr>
+    </w:p>
+    <w:p>
+      <w:pPr>
+        <w:spacing w:after="0" w:line="240" w:lineRule="auto"/>
+      </w:pPr>
+    </w:p>
+    <w:p>
+      <w:pPr>
+        <w:spacing w:after="0" w:line="240" w:lineRule="auto"/>
+      </w:pPr>
+    </w:p>
+    <w:p>
+      <w:pPr>
+        <w:spacing w:after="0" w:line="240" w:lineRule="auto"/>
+      </w:pPr>
+    </w:p>
+    <w:p>
+      <w:pPr>
+        <w:spacing w:after="0" w:line="240" w:lineRule="auto"/>
+      </w:pPr>
+    </w:p>
+    <w:p>
+      <w:pPr>
+        <w:spacing w:after="0" w:line="240" w:lineRule="auto"/>
+      </w:pPr>
+    </w:p>
+    <w:p>
+      <w:pPr>
+        <w:spacing w:after="0" w:line="240" w:lineRule="auto"/>
+        <w:rPr>
+          <w:b/>
+        </w:rPr>
+      </w:pPr>
+    </w:p>
+    <w:p>
+      <w:pPr>
+        <w:spacing w:after="0" w:line="240" w:lineRule="auto"/>
+        <w:rPr>
+          <w:b/>
+        </w:rPr>
+      </w:pPr>
+      <w:r>
+        <w:rPr>
+          <w:b/>
+        </w:rPr>
+        <w:lastRenderedPageBreak/>
+        <w:t>Rendering</w:t>
+      </w:r>
+    </w:p>
+    <w:p>
+      <w:pPr>
+        <w:spacing w:after="0" w:line="240" w:lineRule="auto"/>
+      </w:pPr>
+    </w:p>
+    <w:p>
+      <w:pPr>
+        <w:spacing w:after="0" w:line="240" w:lineRule="auto"/>
+      </w:pPr>
+    </w:p>
+    <w:p>
+      <w:pPr>
+        <w:spacing w:after="0" w:line="240" w:lineRule="auto"/>
+        <w:rPr>
+          <w:b/>
+        </w:rPr>
+      </w:pPr>
+      <w:r>
+        <w:rPr>
+          <w:b/>
+        </w:rPr>
+        <w:t>Volume Rendering Technique</w:t>
+      </w:r>
+    </w:p>
+    <w:p>
+      <w:pPr>
+        <w:spacing w:after="0" w:line="240" w:lineRule="auto"/>
+      </w:pPr>
+      <w:r>
+        <w:t>http://http.developer.nvidia.com/GPUGems/gpugems_ch39.html</w:t>
+      </w:r>
+    </w:p>
+    <w:p>
+      <w:pPr>
+        <w:spacing w:after="0" w:line="240" w:lineRule="auto"/>
+      </w:pPr>
+    </w:p>
+    <w:p>
+      <w:pPr>
+        <w:spacing w:after="0" w:line="240" w:lineRule="auto"/>
+      </w:pPr>
+      <w:r>
+        <w:t>voxel -&gt; volume elements</w:t>
+      </w:r>
+    </w:p>
+    <w:p>
+      <w:pPr>
+        <w:spacing w:after="0" w:line="240" w:lineRule="auto"/>
+      </w:pPr>
+      <w:r>
+        <w:t>pixel -&gt; picture elements</w:t>
+      </w:r>
+    </w:p>
+    <w:p>
+      <w:pPr>
+        <w:spacing w:after="0" w:line="240" w:lineRule="auto"/>
+      </w:pPr>
+      <w:r>
+        <w:t>texel -&gt; texture elements</w:t>
+      </w:r>
+    </w:p>
+    <w:p>
+      <w:pPr>
+        <w:spacing w:after="0" w:line="240" w:lineRule="auto"/>
+        <w:rPr>
+          <w:b/>
+        </w:rPr>
+      </w:pPr>
+    </w:p>
+    <w:p>
+      <w:pPr>
+        <w:spacing w:after="0" w:line="240" w:lineRule="auto"/>
+        <w:rPr>
+          <w:b/>
+        </w:rPr>
+      </w:pPr>
+      <w:r>
+        <w:rPr>
+          <w:b/>
+        </w:rPr>
+        <w:t>Texture based rendering</w:t>
+      </w:r>
+    </w:p>
+    <w:p>
+      <w:pPr>
+        <w:spacing w:after="0" w:line="240" w:lineRule="auto"/>
+      </w:pPr>
+    </w:p>
+    <w:p>
+      <w:pPr>
+        <w:spacing w:after="0" w:line="240" w:lineRule="auto"/>
+      </w:pPr>
+    </w:p>
+    <w:p>
+      <w:pPr>
+        <w:spacing w:after="0" w:line="240" w:lineRule="auto"/>
+        <w:rPr>
+          <w:b/>
+        </w:rPr>
+      </w:pPr>
+      <w:r>
+        <w:rPr>
+          <w:b/>
+        </w:rPr>
+        <w:t>Volume ray-casting</w:t>
+      </w:r>
+      <w:r>
+        <w:rPr>
+          <w:b/>
+        </w:rPr>
+        <w:t xml:space="preserve"> (not the same as ray-casting)</w:t>
+      </w:r>
+    </w:p>
+    <w:p>
+      <w:pPr>
+        <w:spacing w:after="0" w:line="240" w:lineRule="auto"/>
+      </w:pPr>
+      <w:r>
+        <w:t>http://graphicsrunner.blogspot.com/2009/01/volume-rendering-101.html</w:t>
+      </w:r>
+    </w:p>
+    <w:p>
+      <w:pPr>
+        <w:spacing w:after="0" w:line="240" w:lineRule="auto"/>
+      </w:pPr>
+    </w:p>
+    <w:p>
+      <w:pPr>
+        <w:spacing w:after="0" w:line="240" w:lineRule="auto"/>
+        <w:rPr>
+          <w:b/>
+        </w:rPr>
+      </w:pPr>
+      <w:r>
+        <w:rPr>
+          <w:b/>
+        </w:rPr>
+        <w:t>compiling MFC code</w:t>
+      </w:r>
+    </w:p>
+    <w:p>
+      <w:pPr>
+        <w:spacing w:after="0" w:line="240" w:lineRule="auto"/>
+      </w:pPr>
+      <w:r>
+        <w:t>http://www.codeproject.com/Articles/30439/How-to-compile-MFC-code-in-Visual-C-Express</w:t>
+      </w:r>
+    </w:p>
+    <w:p>
+      <w:pPr>
+        <w:spacing w:after="0" w:line="240" w:lineRule="auto"/>
+      </w:pPr>
+    </w:p>
+    <w:p>
+      <w:pPr>
+        <w:spacing w:after="0" w:line="240" w:lineRule="auto"/>
+      </w:pPr>
+      <w:r>
+        <w:t>Raw data and pictures to test volume Renering</w:t>
+      </w:r>
+    </w:p>
+    <w:p>
+      <w:pPr>
+        <w:spacing w:after="0" w:line="240" w:lineRule="auto"/>
+      </w:pPr>
+      <w:r>
+        <w:t>http://www9.informatik.uni-erlangen.de/External/vollib/</w:t>
+      </w:r>
+    </w:p>
+    <w:p>
+      <w:pPr>
+        <w:spacing w:after="0" w:line="240" w:lineRule="auto"/>
+      </w:pPr>
+    </w:p>
+    <w:p>
+      <w:pPr>
+        <w:spacing w:after="0" w:line="240" w:lineRule="auto"/>
+      </w:pPr>
+    </w:p>
+    <w:p>
+      <w:pPr>
+        <w:spacing w:after="0" w:line="240" w:lineRule="auto"/>
+      </w:pPr>
+    </w:p>
+    <w:p>
+      <w:pPr>
+        <w:spacing w:after="0" w:line="240" w:lineRule="auto"/>
+      </w:pPr>
+    </w:p>
+    <w:p>
+      <w:pPr>
+        <w:spacing w:after="0" w:line="240" w:lineRule="auto"/>
+      </w:pPr>
+      <w:r>
+        <w:t>Project 2D projection of a 3D discretely sample data set</w:t>
+      </w:r>
+    </w:p>
+    <w:p>
+      <w:pPr>
+        <w:spacing w:after="0" w:line="240" w:lineRule="auto"/>
+      </w:pPr>
+    </w:p>
+    <w:p>
+      <w:pPr>
+        <w:pStyle w:val="1"/>
+        <w:shd w:val="clear" w:color="auto" w:fill="FFFFFF"/>
+        <w:spacing w:before="0" w:beforeAutospacing="0" w:after="0" w:afterAutospacing="0"/>
+        <w:textAlignment w:val="baseline"/>
+        <w:rPr>
+          <w:rFonts w:ascii="Trebuchet MS" w:hAnsi="Trebuchet MS"/>
+          <w:color w:val="000000"/>
+          <w:sz w:val="30"/>
+          <w:szCs w:val="30"/>
+        </w:rPr>
+      </w:pPr>
+      <w:hyperlink r:id="rId9" w:history="1">
+        <w:r>
+          <w:rPr>
+            <w:rStyle w:val="a6"/>
+            <w:rFonts w:ascii="Trebuchet MS" w:hAnsi="Trebuchet MS"/>
+            <w:color w:val="000000"/>
+            <w:sz w:val="30"/>
+            <w:szCs w:val="30"/>
+            <w:bdr w:val="none" w:sz="0" w:space="0" w:color="auto" w:frame="1"/>
+          </w:rPr>
+          <w:t>volume rendering (using glsl) with ray casting algorithm</w:t>
+        </w:r>
+      </w:hyperlink>
+    </w:p>
+    <w:p>
+      <w:pPr>
+        <w:spacing w:after="0" w:line="240" w:lineRule="auto"/>
+      </w:pPr>
+      <w:r>
+        <w:t>http://stackoverflow.com/questions/9482572/volume-rendering-using-glsl-with-ray-casting-algorithm</w:t>
+      </w:r>
+    </w:p>
+    <w:p>
+      <w:pPr>
+        <w:spacing w:after="0" w:line="240" w:lineRule="auto"/>
+      </w:pPr>
+    </w:p>
+    <w:p>
+      <w:pPr>
+        <w:spacing w:after="0" w:line="240" w:lineRule="auto"/>
+      </w:pPr>
+    </w:p>
+    <w:p>
+      <w:pPr>
+        <w:spacing w:after="0" w:line="240" w:lineRule="auto"/>
+      </w:pPr>
+    </w:p>
+    <w:p>
+      <w:pPr>
+        <w:spacing w:after="0" w:line="240" w:lineRule="auto"/>
+      </w:pPr>
+    </w:p>
+    <w:p>
+      <w:pPr>
+        <w:spacing w:after="0" w:line="240" w:lineRule="auto"/>
+      </w:pPr>
+    </w:p>
+    <w:p>
+      <w:pPr>
+        <w:spacing w:after="0" w:line="240" w:lineRule="auto"/>
+      </w:pPr>
+    </w:p>
+    <w:p>
+      <w:pPr>
+        <w:spacing w:after="0" w:line="240" w:lineRule="auto"/>
+      </w:pPr>
+    </w:p>
+    <w:p>
+      <w:pPr>
+        <w:spacing w:after="0" w:line="240" w:lineRule="auto"/>
+      </w:pPr>
+    </w:p>
+    <w:p>
+      <w:pPr>
+        <w:spacing w:after="0" w:line="240" w:lineRule="auto"/>
+      </w:pPr>
+    </w:p>
+    <w:p>
+      <w:pPr>
+        <w:spacing w:after="0" w:line="240" w:lineRule="auto"/>
+      </w:pPr>
+    </w:p>
+    <w:p>
+      <w:pPr>
+        <w:spacing w:after="0" w:line="240" w:lineRule="auto"/>
+      </w:pPr>
+    </w:p>
+    <w:p>
+      <w:pPr>
+        <w:spacing w:after="0" w:line="240" w:lineRule="auto"/>
+      </w:pPr>
+    </w:p>
+    <w:p>
+      <w:pPr>
+        <w:spacing w:after="0" w:line="240" w:lineRule="auto"/>
+      </w:pPr>
+    </w:p>
+    <w:p>
+      <w:pPr>
+        <w:spacing w:after="0" w:line="240" w:lineRule="auto"/>
+      </w:pPr>
+    </w:p>
+    <w:p>
+      <w:pPr>
+        <w:spacing w:after="0" w:line="240" w:lineRule="auto"/>
+      </w:pPr>
+    </w:p>
+    <w:p>
+      <w:pPr>
+        <w:spacing w:after="0" w:line="240" w:lineRule="auto"/>
+      </w:pPr>
+    </w:p>
+    <w:p>
+      <w:pPr>
+        <w:spacing w:after="0" w:line="240" w:lineRule="auto"/>
+      </w:pPr>
+    </w:p>
+    <w:p>
+      <w:pPr>
+        <w:spacing w:after="0" w:line="240" w:lineRule="auto"/>
+      </w:pPr>
+    </w:p>
+    <w:p>
+      <w:pPr>
+        <w:spacing w:after="0" w:line="240" w:lineRule="auto"/>
+      </w:pPr>
+    </w:p>
+    <w:p>
+      <w:pPr>
         <w:pStyle w:val="2"/>
         <w:rPr>
           <w:rFonts w:ascii="Verdana" w:hAnsi="Verdana"/>
@@ -1733,7 +2158,7 @@
         <w:spacing w:after="0" w:line="240" w:lineRule="auto"/>
         <w:outlineLvl w:val="0"/>
         <w:rPr>
-          <w:rFonts w:ascii="Verdana" w:hAnsi="Verdana" w:cs="Times New Roman" w:hint="eastAsia"/>
+          <w:rFonts w:ascii="Verdana" w:hAnsi="Verdana" w:cs="Times New Roman"/>
           <w:b/>
           <w:bCs/>
           <w:color w:val="000000"/>
@@ -1748,7 +2173,7 @@
         <w:spacing w:after="0" w:line="240" w:lineRule="auto"/>
         <w:outlineLvl w:val="0"/>
         <w:rPr>
-          <w:rFonts w:ascii="Verdana" w:hAnsi="Verdana" w:cs="Times New Roman" w:hint="eastAsia"/>
+          <w:rFonts w:ascii="Verdana" w:hAnsi="Verdana" w:cs="Times New Roman"/>
           <w:b/>
           <w:bCs/>
           <w:color w:val="000000"/>
@@ -1767,57 +2192,31 @@
           <w:sz w:val="19"/>
           <w:szCs w:val="19"/>
         </w:rPr>
-        <w:t>real-</w:t>
-      </w:r>
-      <w:proofErr w:type="spellStart"/>
-      <w:r>
+        <w:t xml:space="preserve">real-time_explosions_based_on_fluid_dynamics </w:t>
+      </w:r>
+    </w:p>
+    <w:p>
+      <w:pPr>
+        <w:spacing w:after="0" w:line="240" w:lineRule="auto"/>
+        <w:outlineLvl w:val="0"/>
         <w:rPr>
           <w:rFonts w:ascii="Verdana" w:hAnsi="Verdana" w:cs="Times New Roman"/>
-          <w:b/>
           <w:bCs/>
           <w:color w:val="000000"/>
           <w:kern w:val="36"/>
           <w:sz w:val="19"/>
           <w:szCs w:val="19"/>
         </w:rPr>
-        <w:t>time_explosions_based_on_fluid_dynamics</w:t>
-      </w:r>
-      <w:proofErr w:type="spellEnd"/>
+      </w:pPr>
       <w:r>
         <w:rPr>
           <w:rFonts w:ascii="Verdana" w:hAnsi="Verdana" w:cs="Times New Roman"/>
-          <w:b/>
           <w:bCs/>
           <w:color w:val="000000"/>
           <w:kern w:val="36"/>
           <w:sz w:val="19"/>
           <w:szCs w:val="19"/>
         </w:rPr>
-        <w:t xml:space="preserve"> </w:t>
-      </w:r>
-    </w:p>
-    <w:p>
-      <w:pPr>
-        <w:spacing w:after="0" w:line="240" w:lineRule="auto"/>
-        <w:outlineLvl w:val="0"/>
-        <w:rPr>
-          <w:rFonts w:ascii="Verdana" w:hAnsi="Verdana" w:cs="Times New Roman"/>
-          <w:bCs/>
-          <w:color w:val="000000"/>
-          <w:kern w:val="36"/>
-          <w:sz w:val="19"/>
-          <w:szCs w:val="19"/>
-        </w:rPr>
-      </w:pPr>
-      <w:r>
-        <w:rPr>
-          <w:rFonts w:ascii="Verdana" w:hAnsi="Verdana" w:cs="Times New Roman"/>
-          <w:bCs/>
-          <w:color w:val="000000"/>
-          <w:kern w:val="36"/>
-          <w:sz w:val="19"/>
-          <w:szCs w:val="19"/>
-        </w:rPr>
         <w:t>http://jesper.taxboel.dk/showoff/master/real-time_explosions_based_on_fluid_dynamics.pdf</w:t>
       </w:r>
     </w:p>
@@ -1845,16 +2244,8 @@
         <w:rPr>
           <w:b/>
         </w:rPr>
-        <w:t xml:space="preserve">Bloom </w:t>
-      </w:r>
-      <w:proofErr w:type="spellStart"/>
-      <w:r>
-        <w:rPr>
-          <w:b/>
-        </w:rPr>
-        <w:t>Shader</w:t>
-      </w:r>
-      <w:proofErr w:type="spellEnd"/>
+        <w:t>Bloom Shader</w:t>
+      </w:r>
     </w:p>
     <w:p>
       <w:pPr>
@@ -1904,41 +2295,28 @@
       <w:pPr>
         <w:spacing w:after="0" w:line="240" w:lineRule="auto"/>
         <w:rPr>
-          <w:rFonts w:hint="eastAsia"/>
-          <w:b/>
-        </w:rPr>
-      </w:pPr>
-    </w:p>
-    <w:p>
-      <w:pPr>
-        <w:spacing w:after="0" w:line="240" w:lineRule="auto"/>
-        <w:rPr>
-          <w:b/>
-        </w:rPr>
-      </w:pPr>
-      <w:r>
-        <w:rPr>
-          <w:rFonts w:hint="eastAsia"/>
-          <w:b/>
-        </w:rPr>
-        <w:t xml:space="preserve">Real Time </w:t>
-      </w:r>
-      <w:proofErr w:type="spellStart"/>
-      <w:r>
-        <w:rPr>
-          <w:rFonts w:hint="eastAsia"/>
-          <w:b/>
-        </w:rPr>
-        <w:t>FLuids</w:t>
-      </w:r>
-      <w:proofErr w:type="spellEnd"/>
-    </w:p>
-    <w:p>
-      <w:pPr>
-        <w:spacing w:after="0" w:line="240" w:lineRule="auto"/>
-        <w:rPr>
-          <w:rFonts w:hint="eastAsia"/>
-        </w:rPr>
+          <w:b/>
+        </w:rPr>
+      </w:pPr>
+    </w:p>
+    <w:p>
+      <w:pPr>
+        <w:spacing w:after="0" w:line="240" w:lineRule="auto"/>
+        <w:rPr>
+          <w:b/>
+        </w:rPr>
+      </w:pPr>
+      <w:r>
+        <w:rPr>
+          <w:rFonts w:hint="eastAsia"/>
+          <w:b/>
+        </w:rPr>
+        <w:t>Real Time FLuids</w:t>
+      </w:r>
+    </w:p>
+    <w:p>
+      <w:pPr>
+        <w:spacing w:after="0" w:line="240" w:lineRule="auto"/>
       </w:pPr>
       <w:r>
         <w:t>http://developer.download.nvidia.com/presentations/2007/gdc/RealTimeFluids.pdf</w:t>
@@ -2051,7 +2429,7 @@
                     </pic:cNvPicPr>
                   </pic:nvPicPr>
                   <pic:blipFill>
-                    <a:blip r:embed="rId9" cstate="print"/>
+                    <a:blip r:embed="rId10" cstate="print"/>
                     <a:srcRect/>
                     <a:stretch>
                       <a:fillRect/>
@@ -2201,7 +2579,7 @@
                     </pic:cNvPicPr>
                   </pic:nvPicPr>
                   <pic:blipFill>
-                    <a:blip r:embed="rId10" cstate="print"/>
+                    <a:blip r:embed="rId11" cstate="print"/>
                     <a:srcRect/>
                     <a:stretch>
                       <a:fillRect/>
@@ -2266,7 +2644,7 @@
                     </pic:cNvPicPr>
                   </pic:nvPicPr>
                   <pic:blipFill>
-                    <a:blip r:embed="rId11" cstate="print"/>
+                    <a:blip r:embed="rId12" cstate="print"/>
                     <a:srcRect/>
                     <a:stretch>
                       <a:fillRect/>
@@ -2316,21 +2694,7 @@
         <w:rPr>
           <w:rFonts w:hint="eastAsia"/>
         </w:rPr>
-        <w:t xml:space="preserve">Terms in </w:t>
-      </w:r>
-      <w:proofErr w:type="spellStart"/>
-      <w:r>
-        <w:rPr>
-          <w:rFonts w:hint="eastAsia"/>
-        </w:rPr>
-        <w:t>Navier</w:t>
-      </w:r>
-      <w:proofErr w:type="spellEnd"/>
-      <w:r>
-        <w:rPr>
-          <w:rFonts w:hint="eastAsia"/>
-        </w:rPr>
-        <w:t>-Stokes Equation</w:t>
+        <w:t>Terms in Navier-Stokes Equation</w:t>
       </w:r>
     </w:p>
     <w:p>
@@ -2351,6 +2715,9 @@
     <w:p>
       <w:pPr>
         <w:spacing w:after="0" w:line="240" w:lineRule="auto"/>
+        <w:rPr>
+          <w:rFonts w:hint="eastAsia"/>
+        </w:rPr>
       </w:pPr>
       <w:r>
         <w:rPr>
@@ -2358,6 +2725,27 @@
         </w:rPr>
         <w:t xml:space="preserve">The velocity of a fluid causes the fluid to transport objects, densities, and other quantities along the flow. </w:t>
       </w:r>
+    </w:p>
+    <w:p>
+      <w:pPr>
+        <w:spacing w:after="0" w:line="240" w:lineRule="auto"/>
+        <w:rPr>
+          <w:rFonts w:hint="eastAsia"/>
+        </w:rPr>
+      </w:pPr>
+    </w:p>
+    <w:p>
+      <w:pPr>
+        <w:spacing w:after="0" w:line="240" w:lineRule="auto"/>
+        <w:rPr>
+          <w:rFonts w:hint="eastAsia"/>
+        </w:rPr>
+      </w:pPr>
+    </w:p>
+    <w:p>
+      <w:pPr>
+        <w:spacing w:after="0" w:line="240" w:lineRule="auto"/>
+      </w:pPr>
     </w:p>
     <w:sectPr>
       <w:pgSz w:w="12240" w:h="15840"/>

</xml_diff>